<commit_message>
Linked application to external azure storage
</commit_message>
<xml_diff>
--- a/Documentation/ZPI_Szablon_dokumentacji.docx
+++ b/Documentation/ZPI_Szablon_dokumentacji.docx
@@ -156,7 +156,6 @@
         <w:rPr>
           <w:rFonts w:ascii="Garamond" w:hAnsi="Garamond"/>
           <w:sz w:val="36"/>
-          <w:lang w:val="pl-PL"/>
         </w:rPr>
       </w:pPr>
     </w:p>
@@ -166,7 +165,6 @@
         <w:rPr>
           <w:rFonts w:ascii="Garamond" w:hAnsi="Garamond"/>
           <w:sz w:val="36"/>
-          <w:lang w:val="pl-PL"/>
         </w:rPr>
       </w:pPr>
     </w:p>
@@ -185,15 +183,7 @@
           <w:b/>
           <w:sz w:val="36"/>
         </w:rPr>
-        <w:t xml:space="preserve">Tytuł </w:t>
-      </w:r>
-      <w:r>
-        <w:rPr>
-          <w:rFonts w:ascii="Garamond" w:hAnsi="Garamond"/>
-          <w:b/>
-          <w:sz w:val="36"/>
-        </w:rPr>
-        <w:t>projektu</w:t>
+        <w:t>Stolice świata – interaktywny serwis internetowy</w:t>
       </w:r>
     </w:p>
     <w:p>
@@ -221,20 +211,31 @@
           <w:sz w:val="32"/>
         </w:rPr>
       </w:pPr>
+      <w:proofErr w:type="spellStart"/>
       <w:r>
         <w:rPr>
           <w:rFonts w:ascii="Garamond" w:hAnsi="Garamond"/>
           <w:sz w:val="32"/>
         </w:rPr>
-        <w:t xml:space="preserve">Imię i nazwisko </w:t>
-      </w:r>
+        <w:t>Darya</w:t>
+      </w:r>
+      <w:proofErr w:type="spellEnd"/>
       <w:r>
         <w:rPr>
           <w:rFonts w:ascii="Garamond" w:hAnsi="Garamond"/>
           <w:sz w:val="32"/>
         </w:rPr>
-        <w:t>studenta 1</w:t>
-      </w:r>
+        <w:t xml:space="preserve"> </w:t>
+      </w:r>
+      <w:proofErr w:type="spellStart"/>
+      <w:r>
+        <w:rPr>
+          <w:rFonts w:ascii="Garamond" w:hAnsi="Garamond"/>
+          <w:sz w:val="32"/>
+        </w:rPr>
+        <w:t>Karpovich</w:t>
+      </w:r>
+      <w:proofErr w:type="spellEnd"/>
     </w:p>
     <w:p>
       <w:pPr>
@@ -249,81 +250,23 @@
           <w:rFonts w:ascii="Garamond" w:hAnsi="Garamond"/>
           <w:sz w:val="32"/>
         </w:rPr>
-        <w:t xml:space="preserve">Imię i nazwisko </w:t>
-      </w:r>
-      <w:r>
+        <w:t>Jakub Śmigielski</w:t>
+      </w:r>
+    </w:p>
+    <w:p>
+      <w:pPr>
+        <w:jc w:val="center"/>
         <w:rPr>
           <w:rFonts w:ascii="Garamond" w:hAnsi="Garamond"/>
           <w:sz w:val="32"/>
         </w:rPr>
-        <w:t xml:space="preserve">studenta </w:t>
-      </w:r>
+      </w:pPr>
       <w:r>
         <w:rPr>
           <w:rFonts w:ascii="Garamond" w:hAnsi="Garamond"/>
           <w:sz w:val="32"/>
         </w:rPr>
-        <w:t>2</w:t>
-      </w:r>
-    </w:p>
-    <w:p>
-      <w:pPr>
-        <w:jc w:val="center"/>
-        <w:rPr>
-          <w:rFonts w:ascii="Garamond" w:hAnsi="Garamond"/>
-          <w:sz w:val="32"/>
-        </w:rPr>
-      </w:pPr>
-      <w:r>
-        <w:rPr>
-          <w:rFonts w:ascii="Garamond" w:hAnsi="Garamond"/>
-          <w:sz w:val="32"/>
-        </w:rPr>
-        <w:t xml:space="preserve">Imię i nazwisko </w:t>
-      </w:r>
-      <w:r>
-        <w:rPr>
-          <w:rFonts w:ascii="Garamond" w:hAnsi="Garamond"/>
-          <w:sz w:val="32"/>
-        </w:rPr>
-        <w:t xml:space="preserve">studenta </w:t>
-      </w:r>
-      <w:r>
-        <w:rPr>
-          <w:rFonts w:ascii="Garamond" w:hAnsi="Garamond"/>
-          <w:sz w:val="32"/>
-        </w:rPr>
-        <w:t>3</w:t>
-      </w:r>
-    </w:p>
-    <w:p>
-      <w:pPr>
-        <w:jc w:val="center"/>
-        <w:rPr>
-          <w:rFonts w:ascii="Garamond" w:hAnsi="Garamond"/>
-          <w:sz w:val="32"/>
-        </w:rPr>
-      </w:pPr>
-      <w:r>
-        <w:rPr>
-          <w:rFonts w:ascii="Garamond" w:hAnsi="Garamond"/>
-          <w:sz w:val="32"/>
-        </w:rPr>
-        <w:t xml:space="preserve">Imię i nazwisko </w:t>
-      </w:r>
-      <w:r>
-        <w:rPr>
-          <w:rFonts w:ascii="Garamond" w:hAnsi="Garamond"/>
-          <w:sz w:val="32"/>
-        </w:rPr>
-        <w:t xml:space="preserve">studenta </w:t>
-      </w:r>
-      <w:r>
-        <w:rPr>
-          <w:rFonts w:ascii="Garamond" w:hAnsi="Garamond"/>
-          <w:sz w:val="32"/>
-        </w:rPr>
-        <w:t>4</w:t>
+        <w:t>Konrad Jaśkiewicz</w:t>
       </w:r>
     </w:p>
     <w:p>
@@ -383,7 +326,7 @@
           <w:sz w:val="28"/>
           <w:szCs w:val="28"/>
         </w:rPr>
-        <w:t>tytuł/stopień naukowy, imię i nazwisko opiekuna</w:t>
+        <w:t>Dr. Hab. Zygmunt Mazur</w:t>
       </w:r>
     </w:p>
     <w:p>
@@ -529,7 +472,15 @@
           <w:sz w:val="24"/>
           <w:szCs w:val="24"/>
         </w:rPr>
-        <w:t>Słowa kluczowe: 3-6 słów kluczowych</w:t>
+        <w:t xml:space="preserve">Słowa kluczowe: </w:t>
+      </w:r>
+      <w:r>
+        <w:rPr>
+          <w:rFonts w:ascii="Garamond" w:hAnsi="Garamond"/>
+          <w:sz w:val="24"/>
+          <w:szCs w:val="24"/>
+        </w:rPr>
+        <w:t>Stolica, Mapa stolic, Przewodnik, Interaktywny serwis internetowy, Stolice świata, Przewodnik po stolicach</w:t>
       </w:r>
     </w:p>
     <w:p>
@@ -564,21 +515,7 @@
           <w:sz w:val="24"/>
           <w:szCs w:val="24"/>
         </w:rPr>
-        <w:t xml:space="preserve">(rok </w:t>
-      </w:r>
-      <w:r>
-        <w:rPr>
-          <w:sz w:val="24"/>
-          <w:szCs w:val="24"/>
-        </w:rPr>
-        <w:t>realizacji ZPI</w:t>
-      </w:r>
-      <w:r>
-        <w:rPr>
-          <w:sz w:val="24"/>
-          <w:szCs w:val="24"/>
-        </w:rPr>
-        <w:t>)</w:t>
+        <w:t>2022</w:t>
       </w:r>
     </w:p>
     <w:p>
@@ -771,7 +708,42 @@
             <w:rStyle w:val="Hipercze"/>
             <w:noProof/>
           </w:rPr>
-          <w:t>2. Cel i zakres przedsięwzięcia</w:t>
+          <w:t>2. Cel i zakres p</w:t>
+        </w:r>
+        <w:r>
+          <w:rPr>
+            <w:rStyle w:val="Hipercze"/>
+            <w:noProof/>
+          </w:rPr>
+          <w:t>r</w:t>
+        </w:r>
+        <w:r>
+          <w:rPr>
+            <w:rStyle w:val="Hipercze"/>
+            <w:noProof/>
+          </w:rPr>
+          <w:t>ze</w:t>
+        </w:r>
+        <w:r>
+          <w:rPr>
+            <w:rStyle w:val="Hipercze"/>
+            <w:noProof/>
+          </w:rPr>
+          <w:t>d</w:t>
+        </w:r>
+        <w:r>
+          <w:rPr>
+            <w:rStyle w:val="Hipercze"/>
+            <w:noProof/>
+          </w:rPr>
+          <w:t>s</w:t>
+        </w:r>
+        <w:r>
+          <w:rPr>
+            <w:rStyle w:val="Hipercze"/>
+            <w:noProof/>
+          </w:rPr>
+          <w:t>ięwzięcia</w:t>
         </w:r>
         <w:r>
           <w:rPr>
@@ -1915,12 +1887,24 @@
     <w:p>
       <w:pPr>
         <w:pStyle w:val="Nagwek1"/>
-      </w:pPr>
-      <w:r>
+        <w:rPr>
+          <w:sz w:val="40"/>
+          <w:szCs w:val="28"/>
+        </w:rPr>
+      </w:pPr>
+      <w:r>
+        <w:rPr>
+          <w:sz w:val="40"/>
+          <w:szCs w:val="28"/>
+        </w:rPr>
         <w:br w:type="page"/>
       </w:r>
       <w:bookmarkStart w:id="0" w:name="_Toc113439217"/>
       <w:r>
+        <w:rPr>
+          <w:sz w:val="40"/>
+          <w:szCs w:val="28"/>
+        </w:rPr>
         <w:lastRenderedPageBreak/>
         <w:t>DOKUMENTACJA PROJEKTOWA</w:t>
       </w:r>
@@ -1928,162 +1912,347 @@
     </w:p>
     <w:p>
       <w:pPr>
+        <w:pStyle w:val="Nagwek5"/>
+        <w:rPr>
+          <w:sz w:val="36"/>
+          <w:szCs w:val="36"/>
+        </w:rPr>
+      </w:pPr>
+      <w:bookmarkStart w:id="1" w:name="_Toc113439218"/>
+      <w:r>
+        <w:rPr>
+          <w:sz w:val="36"/>
+          <w:szCs w:val="36"/>
+        </w:rPr>
+        <w:t xml:space="preserve">1. </w:t>
+      </w:r>
+      <w:r>
+        <w:rPr>
+          <w:sz w:val="36"/>
+          <w:szCs w:val="36"/>
+        </w:rPr>
+        <w:t>Wykaz symboli, oznaczeń i akronimów</w:t>
+      </w:r>
+      <w:bookmarkEnd w:id="1"/>
+    </w:p>
+    <w:p>
+      <w:pPr>
+        <w:pStyle w:val="Nagwek5"/>
+        <w:rPr>
+          <w:sz w:val="36"/>
+          <w:szCs w:val="36"/>
+        </w:rPr>
+      </w:pPr>
+      <w:bookmarkStart w:id="2" w:name="_Toc113439219"/>
+      <w:r>
+        <w:rPr>
+          <w:sz w:val="36"/>
+          <w:szCs w:val="36"/>
+        </w:rPr>
+        <w:t xml:space="preserve">2. Cel i zakres </w:t>
+      </w:r>
+      <w:r>
+        <w:rPr>
+          <w:sz w:val="36"/>
+          <w:szCs w:val="36"/>
+        </w:rPr>
+        <w:t>przedsięwzięcia</w:t>
+      </w:r>
+      <w:bookmarkEnd w:id="2"/>
+    </w:p>
+    <w:p>
+      <w:pPr>
+        <w:rPr>
+          <w:sz w:val="24"/>
+          <w:szCs w:val="24"/>
+        </w:rPr>
+      </w:pPr>
+      <w:r>
+        <w:rPr>
+          <w:sz w:val="24"/>
+          <w:szCs w:val="24"/>
+        </w:rPr>
+        <w:t>Celem niniejszej pracy będzie stworzenie interaktywnego serwisu internetowego, który ułatwi wyszukiwanie informacji na temat stolic wszystkich państw świata oraz dokumentacje podróży do tych stolic. Głównymi celami są: szybkie dostarczenie najważniejszych informacji na temat stolic świata, takich jak pogoda, zdjęcia, lokalizacja, krótki opis, oceny innych użytkowników portalu oraz pomoc użytkownikom w dokumentacji swoich podróży do różnych stolic świata</w:t>
+      </w:r>
+      <w:r>
+        <w:rPr>
+          <w:sz w:val="24"/>
+          <w:szCs w:val="24"/>
+        </w:rPr>
+        <w:t xml:space="preserve">. </w:t>
+      </w:r>
+    </w:p>
+    <w:p/>
+    <w:p>
+      <w:pPr>
+        <w:pStyle w:val="Nagwek5"/>
+        <w:rPr>
+          <w:sz w:val="36"/>
+          <w:szCs w:val="36"/>
+        </w:rPr>
+      </w:pPr>
+      <w:bookmarkStart w:id="3" w:name="_Toc113439220"/>
+      <w:r>
+        <w:rPr>
+          <w:sz w:val="36"/>
+          <w:szCs w:val="36"/>
+        </w:rPr>
+        <w:t>3. Słownik pojęć (opcja)</w:t>
+      </w:r>
+      <w:bookmarkEnd w:id="3"/>
+    </w:p>
+    <w:p>
+      <w:pPr>
+        <w:pStyle w:val="Nagwek5"/>
+        <w:rPr>
+          <w:sz w:val="36"/>
+          <w:szCs w:val="36"/>
+        </w:rPr>
+      </w:pPr>
+      <w:bookmarkStart w:id="4" w:name="_Toc113439221"/>
+      <w:r>
+        <w:rPr>
+          <w:sz w:val="36"/>
+          <w:szCs w:val="36"/>
+        </w:rPr>
+        <w:t>4</w:t>
+      </w:r>
+      <w:r>
+        <w:rPr>
+          <w:sz w:val="36"/>
+          <w:szCs w:val="36"/>
+        </w:rPr>
+        <w:t>. Stan wiedzy w obszarze przedsięwzięcia (np. analiza istniejących rozwiązań z podsumowaniem</w:t>
+      </w:r>
+      <w:r>
+        <w:rPr>
+          <w:sz w:val="36"/>
+          <w:szCs w:val="36"/>
+        </w:rPr>
+        <w:t>, opis porównywanych metod</w:t>
+      </w:r>
+      <w:r>
+        <w:rPr>
+          <w:sz w:val="36"/>
+          <w:szCs w:val="36"/>
+        </w:rPr>
+        <w:t>)</w:t>
+      </w:r>
+      <w:bookmarkEnd w:id="4"/>
+    </w:p>
+    <w:p>
+      <w:pPr>
+        <w:pStyle w:val="Nagwek5"/>
+        <w:rPr>
+          <w:sz w:val="36"/>
+          <w:szCs w:val="36"/>
+        </w:rPr>
+      </w:pPr>
+      <w:bookmarkStart w:id="5" w:name="_Toc113439222"/>
+      <w:r>
+        <w:rPr>
+          <w:sz w:val="36"/>
+          <w:szCs w:val="36"/>
+        </w:rPr>
+        <w:t>5</w:t>
+      </w:r>
+      <w:r>
+        <w:rPr>
+          <w:sz w:val="36"/>
+          <w:szCs w:val="36"/>
+        </w:rPr>
+        <w:t>. Założenia wstępne</w:t>
+      </w:r>
+      <w:r>
+        <w:rPr>
+          <w:sz w:val="36"/>
+          <w:szCs w:val="36"/>
+        </w:rPr>
+        <w:t>, np. dobór technologii</w:t>
+      </w:r>
+      <w:bookmarkEnd w:id="5"/>
+    </w:p>
+    <w:p>
+      <w:pPr>
+        <w:pStyle w:val="Nagwek5"/>
+        <w:rPr>
+          <w:sz w:val="36"/>
+          <w:szCs w:val="36"/>
+        </w:rPr>
+      </w:pPr>
+      <w:bookmarkStart w:id="6" w:name="_Toc113439223"/>
+      <w:r>
+        <w:rPr>
+          <w:sz w:val="36"/>
+          <w:szCs w:val="36"/>
+        </w:rPr>
+        <w:t>6</w:t>
+      </w:r>
+      <w:r>
+        <w:rPr>
+          <w:sz w:val="36"/>
+          <w:szCs w:val="36"/>
+        </w:rPr>
+        <w:t>. S</w:t>
+      </w:r>
+      <w:r>
+        <w:rPr>
+          <w:sz w:val="36"/>
+          <w:szCs w:val="36"/>
+        </w:rPr>
+        <w:t>pecyfikacja i analiza wymagań</w:t>
+      </w:r>
+      <w:r>
+        <w:rPr>
+          <w:sz w:val="36"/>
+          <w:szCs w:val="36"/>
+        </w:rPr>
+        <w:t xml:space="preserve"> na produkt programowy</w:t>
+      </w:r>
+      <w:bookmarkEnd w:id="6"/>
+    </w:p>
+    <w:p>
+      <w:pPr>
+        <w:pStyle w:val="Nagwek5"/>
+        <w:rPr>
+          <w:sz w:val="36"/>
+          <w:szCs w:val="36"/>
+        </w:rPr>
+      </w:pPr>
+      <w:bookmarkStart w:id="7" w:name="_Toc113439224"/>
+      <w:r>
+        <w:rPr>
+          <w:sz w:val="36"/>
+          <w:szCs w:val="36"/>
+        </w:rPr>
+        <w:t>7</w:t>
+      </w:r>
+      <w:r>
+        <w:rPr>
+          <w:sz w:val="36"/>
+          <w:szCs w:val="36"/>
+        </w:rPr>
+        <w:t xml:space="preserve">. Projekt </w:t>
+      </w:r>
+      <w:r>
+        <w:rPr>
+          <w:sz w:val="36"/>
+          <w:szCs w:val="36"/>
+        </w:rPr>
+        <w:t xml:space="preserve">produktu programowego </w:t>
+      </w:r>
+      <w:r>
+        <w:rPr>
+          <w:sz w:val="36"/>
+          <w:szCs w:val="36"/>
+        </w:rPr>
+        <w:t>(np. projekt architektury, bazy danych, inne)</w:t>
+      </w:r>
+      <w:bookmarkEnd w:id="7"/>
+    </w:p>
+    <w:p>
+      <w:pPr>
+        <w:pStyle w:val="Nagwek5"/>
+        <w:rPr>
+          <w:sz w:val="36"/>
+          <w:szCs w:val="36"/>
+        </w:rPr>
+      </w:pPr>
+      <w:bookmarkStart w:id="8" w:name="_Toc113439225"/>
+      <w:r>
+        <w:rPr>
+          <w:sz w:val="36"/>
+          <w:szCs w:val="36"/>
+        </w:rPr>
+        <w:t>8</w:t>
+      </w:r>
+      <w:r>
+        <w:rPr>
+          <w:sz w:val="36"/>
+          <w:szCs w:val="36"/>
+        </w:rPr>
+        <w:t>. Implementacja (opcja)</w:t>
+      </w:r>
+      <w:bookmarkEnd w:id="8"/>
+    </w:p>
+    <w:p>
+      <w:pPr>
+        <w:pStyle w:val="Nagwek5"/>
+        <w:rPr>
+          <w:sz w:val="36"/>
+          <w:szCs w:val="36"/>
+        </w:rPr>
+      </w:pPr>
+      <w:bookmarkStart w:id="9" w:name="_Toc113439226"/>
+      <w:r>
+        <w:rPr>
+          <w:sz w:val="36"/>
+          <w:szCs w:val="36"/>
+        </w:rPr>
+        <w:t>9</w:t>
+      </w:r>
+      <w:r>
+        <w:rPr>
+          <w:sz w:val="36"/>
+          <w:szCs w:val="36"/>
+        </w:rPr>
+        <w:t>. Testy produktu programowego/Wyniki i analiza badań</w:t>
+      </w:r>
+      <w:bookmarkEnd w:id="9"/>
+    </w:p>
+    <w:p>
+      <w:pPr>
+        <w:pStyle w:val="Nagwek5"/>
+        <w:rPr>
+          <w:sz w:val="36"/>
+          <w:szCs w:val="36"/>
+        </w:rPr>
+      </w:pPr>
+      <w:bookmarkStart w:id="10" w:name="_Toc113439227"/>
+      <w:r>
+        <w:rPr>
+          <w:sz w:val="36"/>
+          <w:szCs w:val="36"/>
+        </w:rPr>
+        <w:t>10</w:t>
+      </w:r>
+      <w:r>
+        <w:rPr>
+          <w:sz w:val="36"/>
+          <w:szCs w:val="36"/>
+        </w:rPr>
+        <w:t>. Podsumowanie</w:t>
+      </w:r>
+      <w:bookmarkEnd w:id="10"/>
+    </w:p>
+    <w:p/>
+    <w:p>
+      <w:pPr>
+        <w:pStyle w:val="Nagwek1"/>
+      </w:pPr>
+      <w:bookmarkStart w:id="11" w:name="_Toc113439228"/>
+      <w:r>
+        <w:t>DOKUMENTACJA UŻYTKOWNIKA</w:t>
+      </w:r>
+      <w:bookmarkEnd w:id="11"/>
+    </w:p>
+    <w:p>
+      <w:pPr>
         <w:pStyle w:val="Nagwek2"/>
       </w:pPr>
-      <w:bookmarkStart w:id="1" w:name="_Toc113439218"/>
+      <w:bookmarkStart w:id="12" w:name="_Toc113439229"/>
       <w:r>
         <w:t xml:space="preserve">1. </w:t>
       </w:r>
       <w:r>
-        <w:t>Wykaz symboli, oznaczeń i akronimów</w:t>
-      </w:r>
-      <w:bookmarkEnd w:id="1"/>
+        <w:t>Wprowadzenie</w:t>
+      </w:r>
+      <w:bookmarkEnd w:id="12"/>
     </w:p>
     <w:p>
       <w:pPr>
         <w:pStyle w:val="Nagwek2"/>
       </w:pPr>
-      <w:bookmarkStart w:id="2" w:name="_Toc113439219"/>
-      <w:r>
-        <w:t xml:space="preserve">2. Cel i zakres </w:t>
-      </w:r>
-      <w:r>
-        <w:t>przedsięwzięcia</w:t>
-      </w:r>
-      <w:bookmarkEnd w:id="2"/>
-    </w:p>
-    <w:p>
-      <w:pPr>
-        <w:pStyle w:val="Nagwek2"/>
-      </w:pPr>
-      <w:bookmarkStart w:id="3" w:name="_Toc113439220"/>
-      <w:r>
-        <w:t>3. Słownik pojęć (opcja)</w:t>
-      </w:r>
-      <w:bookmarkEnd w:id="3"/>
-    </w:p>
-    <w:p>
-      <w:pPr>
-        <w:pStyle w:val="Nagwek2"/>
-      </w:pPr>
-      <w:bookmarkStart w:id="4" w:name="_Toc113439221"/>
-      <w:r>
-        <w:t>3. Stan wiedzy w obszarze przedsięwzięcia (np. analiza istniejących rozwiązań z podsumowaniem</w:t>
-      </w:r>
-      <w:r>
-        <w:t>, opis porównywanych metod</w:t>
-      </w:r>
-      <w:r>
-        <w:t>)</w:t>
-      </w:r>
-      <w:bookmarkEnd w:id="4"/>
-    </w:p>
-    <w:p>
-      <w:pPr>
-        <w:pStyle w:val="Nagwek2"/>
-      </w:pPr>
-      <w:bookmarkStart w:id="5" w:name="_Toc113439222"/>
-      <w:r>
-        <w:t>4. Założenia wstępne</w:t>
-      </w:r>
-      <w:r>
-        <w:t>, np. dobór technologii</w:t>
-      </w:r>
-      <w:bookmarkEnd w:id="5"/>
-    </w:p>
-    <w:p>
-      <w:pPr>
-        <w:pStyle w:val="Nagwek2"/>
-      </w:pPr>
-      <w:bookmarkStart w:id="6" w:name="_Toc113439223"/>
-      <w:r>
-        <w:t>5. S</w:t>
-      </w:r>
-      <w:r>
-        <w:t>pecyfikacja i analiza wymagań</w:t>
-      </w:r>
-      <w:r>
-        <w:t xml:space="preserve"> na produkt programowy</w:t>
-      </w:r>
-      <w:bookmarkEnd w:id="6"/>
-    </w:p>
-    <w:p>
-      <w:pPr>
-        <w:pStyle w:val="Nagwek2"/>
-      </w:pPr>
-      <w:bookmarkStart w:id="7" w:name="_Toc113439224"/>
-      <w:r>
-        <w:t xml:space="preserve">5. Projekt </w:t>
-      </w:r>
-      <w:r>
-        <w:t xml:space="preserve">produktu programowego </w:t>
-      </w:r>
-      <w:r>
-        <w:t>(np. projekt architektury, bazy danych, inne)</w:t>
-      </w:r>
-      <w:bookmarkEnd w:id="7"/>
-    </w:p>
-    <w:p>
-      <w:pPr>
-        <w:pStyle w:val="Nagwek2"/>
-      </w:pPr>
-      <w:bookmarkStart w:id="8" w:name="_Toc113439225"/>
-      <w:r>
-        <w:t>6. Implementacja (opcja)</w:t>
-      </w:r>
-      <w:bookmarkEnd w:id="8"/>
-    </w:p>
-    <w:p>
-      <w:pPr>
-        <w:pStyle w:val="Nagwek2"/>
-      </w:pPr>
-      <w:bookmarkStart w:id="9" w:name="_Toc113439226"/>
-      <w:r>
-        <w:t>7. Testy produktu programowego/Wyniki i analiza badań</w:t>
-      </w:r>
-      <w:bookmarkEnd w:id="9"/>
-    </w:p>
-    <w:p>
-      <w:pPr>
-        <w:pStyle w:val="Nagwek2"/>
-      </w:pPr>
-      <w:bookmarkStart w:id="10" w:name="_Toc113439227"/>
-      <w:r>
-        <w:t>8. Podsumowanie</w:t>
-      </w:r>
-      <w:bookmarkEnd w:id="10"/>
-    </w:p>
-    <w:p/>
-    <w:p>
-      <w:pPr>
-        <w:pStyle w:val="Nagwek1"/>
-      </w:pPr>
-      <w:bookmarkStart w:id="11" w:name="_Toc113439228"/>
-      <w:r>
-        <w:t xml:space="preserve">DOKUMENTACJA </w:t>
-      </w:r>
-      <w:r>
-        <w:t>UŻYTKOWNIKA</w:t>
-      </w:r>
-      <w:bookmarkEnd w:id="11"/>
-    </w:p>
-    <w:p>
-      <w:pPr>
-        <w:pStyle w:val="Nagwek2"/>
-      </w:pPr>
-      <w:bookmarkStart w:id="12" w:name="_Toc113439229"/>
-      <w:r>
-        <w:t xml:space="preserve">1. </w:t>
-      </w:r>
-      <w:r>
-        <w:t>Wprowadzenie</w:t>
-      </w:r>
-      <w:bookmarkEnd w:id="12"/>
-    </w:p>
-    <w:p>
-      <w:pPr>
-        <w:pStyle w:val="Nagwek2"/>
-      </w:pPr>
       <w:bookmarkStart w:id="13" w:name="_Toc113439230"/>
       <w:r>
         <w:t xml:space="preserve">2. </w:t>
@@ -2118,10 +2287,7 @@
         <w:t>2</w:t>
       </w:r>
       <w:r>
-        <w:t xml:space="preserve">. </w:t>
-      </w:r>
-      <w:r>
-        <w:t>Opis procesu instalacji</w:t>
+        <w:t>. Opis procesu instalacji</w:t>
       </w:r>
       <w:bookmarkEnd w:id="15"/>
       <w:r>
@@ -2134,16 +2300,7 @@
       </w:pPr>
       <w:bookmarkStart w:id="16" w:name="_Toc113439233"/>
       <w:r>
-        <w:t>2.</w:t>
-      </w:r>
-      <w:r>
-        <w:t>3</w:t>
-      </w:r>
-      <w:r>
-        <w:t xml:space="preserve">. </w:t>
-      </w:r>
-      <w:r>
-        <w:t>Ekran startowy</w:t>
+        <w:t>2.3. Ekran startowy</w:t>
       </w:r>
       <w:bookmarkEnd w:id="16"/>
     </w:p>
@@ -2198,6 +2355,7 @@
     <w:lvl w:ilvl="0">
       <w:start w:val="1"/>
       <w:numFmt w:val="none"/>
+      <w:pStyle w:val="Nagwek1"/>
       <w:suff w:val="nothing"/>
       <w:lvlText w:val=""/>
       <w:lvlJc w:val="left"/>
@@ -2211,6 +2369,7 @@
     <w:lvl w:ilvl="1">
       <w:start w:val="1"/>
       <w:numFmt w:val="none"/>
+      <w:pStyle w:val="Nagwek2"/>
       <w:suff w:val="nothing"/>
       <w:lvlText w:val=""/>
       <w:lvlJc w:val="left"/>
@@ -2224,6 +2383,7 @@
     <w:lvl w:ilvl="2">
       <w:start w:val="1"/>
       <w:numFmt w:val="none"/>
+      <w:pStyle w:val="Nagwek3"/>
       <w:suff w:val="nothing"/>
       <w:lvlText w:val=""/>
       <w:lvlJc w:val="left"/>
@@ -2237,6 +2397,7 @@
     <w:lvl w:ilvl="3">
       <w:start w:val="1"/>
       <w:numFmt w:val="none"/>
+      <w:pStyle w:val="Nagwek4"/>
       <w:suff w:val="nothing"/>
       <w:lvlText w:val=""/>
       <w:lvlJc w:val="left"/>
@@ -2883,9 +3044,31 @@
       <w:sz w:val="36"/>
     </w:rPr>
   </w:style>
+  <w:style w:type="paragraph" w:styleId="Nagwek5">
+    <w:name w:val="heading 5"/>
+    <w:basedOn w:val="Normalny"/>
+    <w:next w:val="Normalny"/>
+    <w:link w:val="Nagwek5Znak"/>
+    <w:uiPriority w:val="9"/>
+    <w:unhideWhenUsed/>
+    <w:qFormat/>
+    <w:rsid w:val="009E0C72"/>
+    <w:pPr>
+      <w:keepNext/>
+      <w:keepLines/>
+      <w:spacing w:before="40"/>
+      <w:outlineLvl w:val="4"/>
+    </w:pPr>
+    <w:rPr>
+      <w:rFonts w:asciiTheme="majorHAnsi" w:eastAsiaTheme="majorEastAsia" w:hAnsiTheme="majorHAnsi" w:cstheme="majorBidi"/>
+      <w:color w:val="2F5496" w:themeColor="accent1" w:themeShade="BF"/>
+    </w:rPr>
+  </w:style>
   <w:style w:type="character" w:default="1" w:styleId="Domylnaczcionkaakapitu">
     <w:name w:val="Default Paragraph Font"/>
+    <w:uiPriority w:val="1"/>
     <w:semiHidden/>
+    <w:unhideWhenUsed/>
   </w:style>
   <w:style w:type="table" w:default="1" w:styleId="Standardowy">
     <w:name w:val="Normal Table"/>
@@ -2908,8 +3091,8 @@
     <w:semiHidden/>
     <w:unhideWhenUsed/>
   </w:style>
-  <w:style w:type="character" w:customStyle="1" w:styleId="DefaultParagraphFont">
-    <w:name w:val="Default Paragraph Font"/>
+  <w:style w:type="character" w:customStyle="1" w:styleId="Domylnaczcionkaakapitu1">
+    <w:name w:val="Domyślna czcionka akapitu1"/>
   </w:style>
   <w:style w:type="paragraph" w:customStyle="1" w:styleId="Nagwek10">
     <w:name w:val="Nagłówek1"/>
@@ -2966,8 +3149,8 @@
       <w:rFonts w:cs="Tahoma"/>
     </w:rPr>
   </w:style>
-  <w:style w:type="paragraph" w:customStyle="1" w:styleId="BalloonText">
-    <w:name w:val="Balloon Text"/>
+  <w:style w:type="paragraph" w:customStyle="1" w:styleId="Tekstdymka1">
+    <w:name w:val="Tekst dymka1"/>
     <w:basedOn w:val="Normalny"/>
     <w:rsid w:val="00587DCB"/>
     <w:rPr>
@@ -3088,6 +3271,18 @@
     <w:rPr>
       <w:color w:val="0563C1"/>
       <w:u w:val="single"/>
+    </w:rPr>
+  </w:style>
+  <w:style w:type="character" w:customStyle="1" w:styleId="Nagwek5Znak">
+    <w:name w:val="Nagłówek 5 Znak"/>
+    <w:basedOn w:val="Domylnaczcionkaakapitu"/>
+    <w:link w:val="Nagwek5"/>
+    <w:uiPriority w:val="9"/>
+    <w:rsid w:val="009E0C72"/>
+    <w:rPr>
+      <w:rFonts w:asciiTheme="majorHAnsi" w:eastAsiaTheme="majorEastAsia" w:hAnsiTheme="majorHAnsi" w:cstheme="majorBidi"/>
+      <w:color w:val="2F5496" w:themeColor="accent1" w:themeShade="BF"/>
+      <w:lang w:eastAsia="ar-SA"/>
     </w:rPr>
   </w:style>
 </w:styles>

</xml_diff>